<commit_message>
angular expression on print
</commit_message>
<xml_diff>
--- a/app/templates/kk.docx
+++ b/app/templates/kk.docx
@@ -86,7 +86,7 @@
                 <w:tab w:val="start" w:pos="387pt"/>
               </w:tabs>
               <w:spacing w:line="18pt" w:lineRule="auto"/>
-              <w:ind w:start="-2.50pt"/>
+              <w:ind w:start="-1.50pt"/>
               <w:jc w:val="both"/>
               <w:rPr>
                 <w:sz w:val="16"/>
@@ -142,7 +142,7 @@
                 <w:tab w:val="start" w:pos="387pt"/>
               </w:tabs>
               <w:spacing w:line="18pt" w:lineRule="auto"/>
-              <w:ind w:start="-2.50pt"/>
+              <w:ind w:start="-1.50pt"/>
               <w:jc w:val="both"/>
               <w:rPr>
                 <w:sz w:val="16"/>
@@ -197,7 +197,7 @@
                 <w:tab w:val="start" w:pos="387pt"/>
               </w:tabs>
               <w:spacing w:line="18pt" w:lineRule="auto"/>
-              <w:ind w:start="-2.50pt"/>
+              <w:ind w:start="-1.50pt"/>
               <w:jc w:val="both"/>
               <w:rPr>
                 <w:sz w:val="16"/>
@@ -245,7 +245,7 @@
                 <w:tab w:val="start" w:pos="387pt"/>
               </w:tabs>
               <w:spacing w:line="18pt" w:lineRule="auto"/>
-              <w:ind w:start="-2.50pt"/>
+              <w:ind w:start="-1.50pt"/>
               <w:jc w:val="both"/>
               <w:rPr>
                 <w:sz w:val="16"/>
@@ -276,7 +276,15 @@
                 <w:szCs w:val="18"/>
                 <w:lang w:val="sv-SE"/>
               </w:rPr>
-              <w:t xml:space="preserve"> desa</w:t>
+              <w:t xml:space="preserve"> </w:t>
+            </w:r>
+            <w:r>
+              <w:rPr>
+                <w:sz w:val="16"/>
+                <w:szCs w:val="18"/>
+                <w:lang w:val="sv-SE"/>
+              </w:rPr>
+              <w:t>{vars.desa}</w:t>
             </w:r>
           </w:p>
         </w:tc>
@@ -295,7 +303,7 @@
                 <w:tab w:val="start" w:pos="351pt"/>
                 <w:tab w:val="start" w:pos="387pt"/>
               </w:tabs>
-              <w:ind w:start="-2.50pt"/>
+              <w:ind w:start="-1.50pt"/>
               <w:jc w:val="center"/>
               <w:rPr>
                 <w:sz w:val="16"/>
@@ -309,7 +317,31 @@
                 <w:szCs w:val="18"/>
                 <w:lang w:val="sv-SE"/>
               </w:rPr>
-              <w:t>NO KK : no_kk</w:t>
+              <w:t xml:space="preserve">NO KK : </w:t>
+            </w:r>
+            <w:r>
+              <w:rPr>
+                <w:sz w:val="16"/>
+                <w:szCs w:val="18"/>
+                <w:lang w:val="sv-SE"/>
+              </w:rPr>
+              <w:t>{</w:t>
+            </w:r>
+            <w:r>
+              <w:rPr>
+                <w:sz w:val="16"/>
+                <w:szCs w:val="18"/>
+                <w:lang w:val="sv-SE"/>
+              </w:rPr>
+              <w:t>no_kk</w:t>
+            </w:r>
+            <w:r>
+              <w:rPr>
+                <w:sz w:val="16"/>
+                <w:szCs w:val="18"/>
+                <w:lang w:val="sv-SE"/>
+              </w:rPr>
+              <w:t>}</w:t>
             </w:r>
           </w:p>
         </w:tc>
@@ -331,7 +363,7 @@
                 <w:tab w:val="start" w:pos="387pt"/>
               </w:tabs>
               <w:spacing w:line="18pt" w:lineRule="auto"/>
-              <w:ind w:start="-2.50pt"/>
+              <w:ind w:start="-1.50pt"/>
               <w:jc w:val="both"/>
               <w:rPr>
                 <w:sz w:val="16"/>
@@ -362,7 +394,15 @@
                 <w:szCs w:val="18"/>
                 <w:lang w:val="fi-FI"/>
               </w:rPr>
-              <w:t xml:space="preserve"> kec</w:t>
+              <w:t xml:space="preserve"> </w:t>
+            </w:r>
+            <w:r>
+              <w:rPr>
+                <w:sz w:val="16"/>
+                <w:szCs w:val="18"/>
+                <w:lang w:val="fi-FI"/>
+              </w:rPr>
+              <w:t>{vars.kecamatan}</w:t>
             </w:r>
           </w:p>
           <w:p>
@@ -379,7 +419,7 @@
                 <w:tab w:val="start" w:pos="387pt"/>
               </w:tabs>
               <w:spacing w:line="18pt" w:lineRule="auto"/>
-              <w:ind w:start="-2.50pt"/>
+              <w:ind w:start="-1.50pt"/>
               <w:jc w:val="both"/>
               <w:rPr>
                 <w:sz w:val="16"/>
@@ -410,7 +450,15 @@
                 <w:szCs w:val="18"/>
                 <w:lang w:val="fi-FI"/>
               </w:rPr>
-              <w:t xml:space="preserve"> kab</w:t>
+              <w:t xml:space="preserve"> </w:t>
+            </w:r>
+            <w:r>
+              <w:rPr>
+                <w:sz w:val="16"/>
+                <w:szCs w:val="18"/>
+                <w:lang w:val="fi-FI"/>
+              </w:rPr>
+              <w:t>{vars.kabupaten}</w:t>
             </w:r>
           </w:p>
           <w:p>
@@ -427,7 +475,7 @@
                 <w:tab w:val="start" w:pos="387pt"/>
               </w:tabs>
               <w:spacing w:line="18pt" w:lineRule="auto"/>
-              <w:ind w:start="-2.50pt"/>
+              <w:ind w:start="-1.50pt"/>
               <w:jc w:val="both"/>
               <w:rPr>
                 <w:sz w:val="16"/>
@@ -458,7 +506,15 @@
                 <w:szCs w:val="18"/>
                 <w:lang w:val="fi-FI"/>
               </w:rPr>
-              <w:t xml:space="preserve"> pos</w:t>
+              <w:t xml:space="preserve"> </w:t>
+            </w:r>
+            <w:r>
+              <w:rPr>
+                <w:sz w:val="16"/>
+                <w:szCs w:val="18"/>
+                <w:lang w:val="fi-FI"/>
+              </w:rPr>
+              <w:t>{vars.kode_pos}</w:t>
             </w:r>
           </w:p>
           <w:p>
@@ -475,7 +531,7 @@
                 <w:tab w:val="start" w:pos="387pt"/>
               </w:tabs>
               <w:spacing w:line="18pt" w:lineRule="auto"/>
-              <w:ind w:start="-2.50pt"/>
+              <w:ind w:start="-1.50pt"/>
               <w:jc w:val="both"/>
               <w:rPr>
                 <w:sz w:val="16"/>
@@ -498,7 +554,15 @@
                 <w:lang w:val="fi-FI"/>
               </w:rPr>
               <w:tab/>
-              <w:t>: prop</w:t>
+              <w:t xml:space="preserve">: </w:t>
+            </w:r>
+            <w:r>
+              <w:rPr>
+                <w:sz w:val="16"/>
+                <w:szCs w:val="18"/>
+                <w:lang w:val="fi-FI"/>
+              </w:rPr>
+              <w:t>{vars.provinsi}</w:t>
             </w:r>
           </w:p>
         </w:tc>
@@ -515,7 +579,7 @@
           <w:tab w:val="start" w:pos="351pt"/>
           <w:tab w:val="start" w:pos="387pt"/>
         </w:tabs>
-        <w:ind w:start="-2.50pt"/>
+        <w:ind w:start="-1.50pt"/>
         <w:jc w:val="both"/>
         <w:rPr>
           <w:sz w:val="20"/>
@@ -535,7 +599,7 @@
           <w:tab w:val="start" w:pos="396pt"/>
           <w:tab w:val="start" w:pos="513pt"/>
         </w:tabs>
-        <w:ind w:start="-2.50pt"/>
+        <w:ind w:start="-1.50pt"/>
         <w:jc w:val="both"/>
         <w:rPr>
           <w:sz w:val="16"/>
@@ -555,7 +619,7 @@
           <w:tab w:val="start" w:pos="396pt"/>
           <w:tab w:val="start" w:pos="513pt"/>
         </w:tabs>
-        <w:ind w:start="-2.50pt"/>
+        <w:ind w:start="-1.50pt"/>
         <w:jc w:val="both"/>
         <w:rPr>
           <w:b/>
@@ -607,15 +671,15 @@
         <w:tblLook w:firstRow="1" w:lastRow="1" w:firstColumn="1" w:lastColumn="1" w:noHBand="0" w:noVBand="0"/>
       </w:tblPr>
       <w:tblGrid>
-        <w:gridCol w:w="1396"/>
-        <w:gridCol w:w="3234"/>
-        <w:gridCol w:w="1490"/>
-        <w:gridCol w:w="1419"/>
-        <w:gridCol w:w="1723"/>
-        <w:gridCol w:w="1727"/>
-        <w:gridCol w:w="1205"/>
-        <w:gridCol w:w="2356"/>
-        <w:gridCol w:w="2748"/>
+        <w:gridCol w:w="1457"/>
+        <w:gridCol w:w="3213"/>
+        <w:gridCol w:w="1480"/>
+        <w:gridCol w:w="1417"/>
+        <w:gridCol w:w="1717"/>
+        <w:gridCol w:w="1722"/>
+        <w:gridCol w:w="1201"/>
+        <w:gridCol w:w="2344"/>
+        <w:gridCol w:w="2747"/>
       </w:tblGrid>
       <w:tr>
         <w:tc>
@@ -1563,7 +1627,23 @@
                 <w:szCs w:val="16"/>
                 <w:lang w:val="sv-SE"/>
               </w:rPr>
-              <w:t>penduduk}{no}</w:t>
+              <w:t>penduduk</w:t>
+            </w:r>
+            <w:r>
+              <w:rPr>
+                <w:sz w:val="16"/>
+                <w:szCs w:val="16"/>
+                <w:lang w:val="sv-SE"/>
+              </w:rPr>
+              <w:t>s</w:t>
+            </w:r>
+            <w:r>
+              <w:rPr>
+                <w:sz w:val="16"/>
+                <w:szCs w:val="16"/>
+                <w:lang w:val="sv-SE"/>
+              </w:rPr>
+              <w:t>}{no}</w:t>
             </w:r>
           </w:p>
         </w:tc>
@@ -1859,7 +1939,23 @@
                 <w:szCs w:val="16"/>
                 <w:lang w:val="sv-SE"/>
               </w:rPr>
-              <w:t>{/penduduk}</w:t>
+              <w:t>{/penduduk</w:t>
+            </w:r>
+            <w:r>
+              <w:rPr>
+                <w:sz w:val="16"/>
+                <w:szCs w:val="16"/>
+                <w:lang w:val="sv-SE"/>
+              </w:rPr>
+              <w:t>s</w:t>
+            </w:r>
+            <w:r>
+              <w:rPr>
+                <w:sz w:val="16"/>
+                <w:szCs w:val="16"/>
+                <w:lang w:val="sv-SE"/>
+              </w:rPr>
+              <w:t>}</w:t>
             </w:r>
           </w:p>
         </w:tc>
@@ -2146,18 +2242,18 @@
         <w:tblLook w:firstRow="1" w:lastRow="1" w:firstColumn="1" w:lastColumn="1" w:noHBand="0" w:noVBand="0"/>
       </w:tblPr>
       <w:tblGrid>
-        <w:gridCol w:w="1396"/>
-        <w:gridCol w:w="2108"/>
-        <w:gridCol w:w="2109"/>
-        <w:gridCol w:w="91"/>
-        <w:gridCol w:w="2478"/>
-        <w:gridCol w:w="1658"/>
-        <w:gridCol w:w="555"/>
-        <w:gridCol w:w="1043"/>
-        <w:gridCol w:w="915"/>
-        <w:gridCol w:w="957"/>
-        <w:gridCol w:w="1758"/>
-        <w:gridCol w:w="2230"/>
+        <w:gridCol w:w="1458"/>
+        <w:gridCol w:w="2087"/>
+        <w:gridCol w:w="2096"/>
+        <w:gridCol w:w="90"/>
+        <w:gridCol w:w="2464"/>
+        <w:gridCol w:w="1642"/>
+        <w:gridCol w:w="551"/>
+        <w:gridCol w:w="1029"/>
+        <w:gridCol w:w="908"/>
+        <w:gridCol w:w="943"/>
+        <w:gridCol w:w="1738"/>
+        <w:gridCol w:w="2292"/>
       </w:tblGrid>
       <w:tr>
         <w:trPr>
@@ -3279,7 +3375,23 @@
                 <w:szCs w:val="16"/>
                 <w:lang w:val="sv-SE"/>
               </w:rPr>
-              <w:t>{#penduduk}{no}</w:t>
+              <w:t>{#penduduk</w:t>
+            </w:r>
+            <w:r>
+              <w:rPr>
+                <w:sz w:val="16"/>
+                <w:szCs w:val="16"/>
+                <w:lang w:val="sv-SE"/>
+              </w:rPr>
+              <w:t>s</w:t>
+            </w:r>
+            <w:r>
+              <w:rPr>
+                <w:sz w:val="16"/>
+                <w:szCs w:val="16"/>
+                <w:lang w:val="sv-SE"/>
+              </w:rPr>
+              <w:t>}{no}</w:t>
             </w:r>
           </w:p>
         </w:tc>
@@ -3570,7 +3682,23 @@
                 <w:szCs w:val="16"/>
                 <w:lang w:val="sv-SE"/>
               </w:rPr>
-              <w:t>{golongan_darah}{/penduduk}</w:t>
+              <w:t>{golongan_darah}{/penduduk</w:t>
+            </w:r>
+            <w:r>
+              <w:rPr>
+                <w:sz w:val="16"/>
+                <w:szCs w:val="16"/>
+                <w:lang w:val="sv-SE"/>
+              </w:rPr>
+              <w:t>s</w:t>
+            </w:r>
+            <w:r>
+              <w:rPr>
+                <w:sz w:val="16"/>
+                <w:szCs w:val="16"/>
+                <w:lang w:val="sv-SE"/>
+              </w:rPr>
+              <w:t>}</w:t>
             </w:r>
           </w:p>
         </w:tc>
@@ -3983,136 +4111,135 @@
                 <w:szCs w:val="16"/>
                 <w:lang w:val="sv-SE"/>
               </w:rPr>
-              <w:t xml:space="preserve">  desa</w:t>
-            </w:r>
-          </w:p>
-          <w:p>
-            <w:pPr>
-              <w:tabs>
-                <w:tab w:val="start" w:pos="18pt"/>
-                <w:tab w:val="start" w:pos="36pt"/>
-                <w:tab w:val="start" w:pos="54pt"/>
-                <w:tab w:val="start" w:pos="252pt"/>
-                <w:tab w:val="start" w:pos="261pt"/>
-                <w:tab w:val="start" w:pos="351pt"/>
-                <w:tab w:val="start" w:pos="387pt"/>
-              </w:tabs>
-              <w:jc w:val="center"/>
-              <w:rPr>
-                <w:sz w:val="16"/>
-                <w:szCs w:val="16"/>
-                <w:lang w:val="sv-SE"/>
-              </w:rPr>
-            </w:pPr>
-          </w:p>
-          <w:p>
-            <w:pPr>
-              <w:tabs>
-                <w:tab w:val="start" w:pos="18pt"/>
-                <w:tab w:val="start" w:pos="36pt"/>
-                <w:tab w:val="start" w:pos="54pt"/>
-                <w:tab w:val="start" w:pos="252pt"/>
-                <w:tab w:val="start" w:pos="261pt"/>
-                <w:tab w:val="start" w:pos="351pt"/>
-                <w:tab w:val="start" w:pos="387pt"/>
-              </w:tabs>
-              <w:jc w:val="center"/>
-              <w:rPr>
-                <w:sz w:val="16"/>
-                <w:szCs w:val="16"/>
-                <w:lang w:val="sv-SE"/>
-              </w:rPr>
-            </w:pPr>
-          </w:p>
-          <w:p>
-            <w:pPr>
-              <w:tabs>
-                <w:tab w:val="start" w:pos="18pt"/>
-                <w:tab w:val="start" w:pos="36pt"/>
-                <w:tab w:val="start" w:pos="54pt"/>
-                <w:tab w:val="start" w:pos="252pt"/>
-                <w:tab w:val="start" w:pos="261pt"/>
-                <w:tab w:val="start" w:pos="351pt"/>
-                <w:tab w:val="start" w:pos="387pt"/>
-              </w:tabs>
-              <w:rPr>
-                <w:sz w:val="16"/>
-                <w:szCs w:val="16"/>
-                <w:lang w:val="sv-SE"/>
-              </w:rPr>
-            </w:pPr>
-          </w:p>
-          <w:p>
-            <w:pPr>
-              <w:tabs>
-                <w:tab w:val="start" w:pos="18pt"/>
-                <w:tab w:val="start" w:pos="36pt"/>
-                <w:tab w:val="start" w:pos="54pt"/>
-                <w:tab w:val="start" w:pos="252pt"/>
-                <w:tab w:val="start" w:pos="261pt"/>
-                <w:tab w:val="start" w:pos="351pt"/>
-                <w:tab w:val="start" w:pos="387pt"/>
-              </w:tabs>
-              <w:jc w:val="center"/>
-              <w:rPr>
-                <w:sz w:val="16"/>
-                <w:szCs w:val="16"/>
-                <w:lang w:val="sv-SE"/>
-              </w:rPr>
-            </w:pPr>
-          </w:p>
-          <w:p>
-            <w:pPr>
-              <w:tabs>
-                <w:tab w:val="start" w:pos="18pt"/>
-                <w:tab w:val="start" w:pos="36pt"/>
-                <w:tab w:val="start" w:pos="54pt"/>
-                <w:tab w:val="start" w:pos="252pt"/>
-                <w:tab w:val="start" w:pos="261pt"/>
-                <w:tab w:val="start" w:pos="351pt"/>
-                <w:tab w:val="start" w:pos="387pt"/>
-              </w:tabs>
-              <w:jc w:val="center"/>
-              <w:rPr>
-                <w:sz w:val="16"/>
-                <w:szCs w:val="16"/>
-                <w:lang w:val="sv-SE"/>
-              </w:rPr>
-            </w:pPr>
-          </w:p>
-          <w:p>
-            <w:pPr>
-              <w:tabs>
-                <w:tab w:val="start" w:pos="18pt"/>
-                <w:tab w:val="start" w:pos="36pt"/>
-                <w:tab w:val="start" w:pos="54pt"/>
-                <w:tab w:val="start" w:pos="252pt"/>
-                <w:tab w:val="start" w:pos="261pt"/>
-                <w:tab w:val="start" w:pos="351pt"/>
-                <w:tab w:val="start" w:pos="387pt"/>
-              </w:tabs>
-              <w:jc w:val="center"/>
-              <w:rPr>
-                <w:sz w:val="16"/>
-                <w:szCs w:val="16"/>
-              </w:rPr>
-            </w:pPr>
-            <w:r>
-              <w:rPr>
-                <w:sz w:val="16"/>
-                <w:szCs w:val="16"/>
-              </w:rPr>
-              <w:t>*</w:t>
-            </w:r>
-            <w:proofErr w:type="spellStart"/>
-            <w:r>
-              <w:rPr>
-                <w:sz w:val="16"/>
-                <w:szCs w:val="16"/>
-              </w:rPr>
-              <w:t>kades</w:t>
-            </w:r>
-            <w:proofErr w:type="spellEnd"/>
+              <w:t xml:space="preserve">  </w:t>
+            </w:r>
+            <w:r>
+              <w:rPr>
+                <w:sz w:val="16"/>
+                <w:szCs w:val="16"/>
+                <w:lang w:val="sv-SE"/>
+              </w:rPr>
+              <w:t>{vars.desa}</w:t>
+            </w:r>
+          </w:p>
+          <w:p>
+            <w:pPr>
+              <w:tabs>
+                <w:tab w:val="start" w:pos="18pt"/>
+                <w:tab w:val="start" w:pos="36pt"/>
+                <w:tab w:val="start" w:pos="54pt"/>
+                <w:tab w:val="start" w:pos="252pt"/>
+                <w:tab w:val="start" w:pos="261pt"/>
+                <w:tab w:val="start" w:pos="351pt"/>
+                <w:tab w:val="start" w:pos="387pt"/>
+              </w:tabs>
+              <w:jc w:val="center"/>
+              <w:rPr>
+                <w:sz w:val="16"/>
+                <w:szCs w:val="16"/>
+                <w:lang w:val="sv-SE"/>
+              </w:rPr>
+            </w:pPr>
+          </w:p>
+          <w:p>
+            <w:pPr>
+              <w:tabs>
+                <w:tab w:val="start" w:pos="18pt"/>
+                <w:tab w:val="start" w:pos="36pt"/>
+                <w:tab w:val="start" w:pos="54pt"/>
+                <w:tab w:val="start" w:pos="252pt"/>
+                <w:tab w:val="start" w:pos="261pt"/>
+                <w:tab w:val="start" w:pos="351pt"/>
+                <w:tab w:val="start" w:pos="387pt"/>
+              </w:tabs>
+              <w:jc w:val="center"/>
+              <w:rPr>
+                <w:sz w:val="16"/>
+                <w:szCs w:val="16"/>
+                <w:lang w:val="sv-SE"/>
+              </w:rPr>
+            </w:pPr>
+          </w:p>
+          <w:p>
+            <w:pPr>
+              <w:tabs>
+                <w:tab w:val="start" w:pos="18pt"/>
+                <w:tab w:val="start" w:pos="36pt"/>
+                <w:tab w:val="start" w:pos="54pt"/>
+                <w:tab w:val="start" w:pos="252pt"/>
+                <w:tab w:val="start" w:pos="261pt"/>
+                <w:tab w:val="start" w:pos="351pt"/>
+                <w:tab w:val="start" w:pos="387pt"/>
+              </w:tabs>
+              <w:rPr>
+                <w:sz w:val="16"/>
+                <w:szCs w:val="16"/>
+                <w:lang w:val="sv-SE"/>
+              </w:rPr>
+            </w:pPr>
+          </w:p>
+          <w:p>
+            <w:pPr>
+              <w:tabs>
+                <w:tab w:val="start" w:pos="18pt"/>
+                <w:tab w:val="start" w:pos="36pt"/>
+                <w:tab w:val="start" w:pos="54pt"/>
+                <w:tab w:val="start" w:pos="252pt"/>
+                <w:tab w:val="start" w:pos="261pt"/>
+                <w:tab w:val="start" w:pos="351pt"/>
+                <w:tab w:val="start" w:pos="387pt"/>
+              </w:tabs>
+              <w:jc w:val="center"/>
+              <w:rPr>
+                <w:sz w:val="16"/>
+                <w:szCs w:val="16"/>
+                <w:lang w:val="sv-SE"/>
+              </w:rPr>
+            </w:pPr>
+          </w:p>
+          <w:p>
+            <w:pPr>
+              <w:tabs>
+                <w:tab w:val="start" w:pos="18pt"/>
+                <w:tab w:val="start" w:pos="36pt"/>
+                <w:tab w:val="start" w:pos="54pt"/>
+                <w:tab w:val="start" w:pos="252pt"/>
+                <w:tab w:val="start" w:pos="261pt"/>
+                <w:tab w:val="start" w:pos="351pt"/>
+                <w:tab w:val="start" w:pos="387pt"/>
+              </w:tabs>
+              <w:jc w:val="center"/>
+              <w:rPr>
+                <w:sz w:val="16"/>
+                <w:szCs w:val="16"/>
+                <w:lang w:val="sv-SE"/>
+              </w:rPr>
+            </w:pPr>
+          </w:p>
+          <w:p>
+            <w:pPr>
+              <w:tabs>
+                <w:tab w:val="start" w:pos="18pt"/>
+                <w:tab w:val="start" w:pos="36pt"/>
+                <w:tab w:val="start" w:pos="54pt"/>
+                <w:tab w:val="start" w:pos="252pt"/>
+                <w:tab w:val="start" w:pos="261pt"/>
+                <w:tab w:val="start" w:pos="351pt"/>
+                <w:tab w:val="start" w:pos="387pt"/>
+              </w:tabs>
+              <w:jc w:val="center"/>
+              <w:rPr>
+                <w:sz w:val="16"/>
+                <w:szCs w:val="16"/>
+              </w:rPr>
+            </w:pPr>
+            <w:r>
+              <w:rPr>
+                <w:sz w:val="16"/>
+                <w:szCs w:val="16"/>
+              </w:rPr>
+              <w:t>*kades</w:t>
+            </w:r>
           </w:p>
         </w:tc>
         <w:tc>
@@ -4184,17 +4311,8 @@
                 <w:sz w:val="16"/>
                 <w:szCs w:val="16"/>
               </w:rPr>
-              <w:t>*</w:t>
-            </w:r>
-            <w:proofErr w:type="spellStart"/>
-            <w:r>
-              <w:rPr>
-                <w:sz w:val="16"/>
-                <w:szCs w:val="16"/>
-              </w:rPr>
-              <w:t>tertanda</w:t>
-            </w:r>
-            <w:proofErr w:type="spellEnd"/>
+              <w:t>*tertanda</w:t>
+            </w:r>
           </w:p>
           <w:p>
             <w:pPr>

</xml_diff>